<commit_message>
ajout fonctionalité supppresion des resto et des plats
</commit_message>
<xml_diff>
--- a/fichier devs/Liste des taches.docx
+++ b/fichier devs/Liste des taches.docx
@@ -329,39 +329,67 @@
       </w:r>
     </w:p>
     <w:p>
+      <w:pPr>
+        <w:ind w:left="708"/>
+        <w:rPr>
+          <w:strike/>
+        </w:rPr>
+      </w:pPr>
       <w:proofErr w:type="spellStart"/>
       <w:r>
+        <w:rPr>
+          <w:strike/>
+        </w:rPr>
         <w:t>Crud</w:t>
       </w:r>
       <w:proofErr w:type="spellEnd"/>
       <w:r>
+        <w:rPr>
+          <w:strike/>
+        </w:rPr>
         <w:t xml:space="preserve"> (suppression d’</w:t>
       </w:r>
       <w:proofErr w:type="spellStart"/>
       <w:r>
+        <w:rPr>
+          <w:strike/>
+        </w:rPr>
         <w:t>élemnt</w:t>
       </w:r>
       <w:proofErr w:type="spellEnd"/>
       <w:r>
+        <w:rPr>
+          <w:strike/>
+        </w:rPr>
         <w:t xml:space="preserve"> de la </w:t>
       </w:r>
       <w:proofErr w:type="spellStart"/>
       <w:r>
+        <w:rPr>
+          <w:strike/>
+        </w:rPr>
         <w:t>bdd</w:t>
       </w:r>
       <w:proofErr w:type="spellEnd"/>
       <w:r>
+        <w:rPr>
+          <w:strike/>
+        </w:rPr>
         <w:t xml:space="preserve">) </w:t>
       </w:r>
       <w:r>
         <w:rPr>
           <w:b/>
           <w:bCs/>
+          <w:strike/>
         </w:rPr>
         <w:t>3h</w:t>
       </w:r>
     </w:p>
     <w:p>
+      <w:pPr>
+        <w:ind w:left="708"/>
+      </w:pPr>
       <w:r>
         <w:t xml:space="preserve">Espace admin </w:t>
       </w:r>
@@ -374,6 +402,9 @@
       </w:r>
     </w:p>
     <w:p>
+      <w:pPr>
+        <w:ind w:left="708"/>
+      </w:pPr>
       <w:r>
         <w:t xml:space="preserve">Import de fichier </w:t>
       </w:r>
@@ -387,6 +418,7 @@
     </w:p>
     <w:p>
       <w:pPr>
+        <w:ind w:left="708"/>
         <w:rPr>
           <w:b/>
           <w:bCs/>

</xml_diff>

<commit_message>
ajout de l'espace admin
</commit_message>
<xml_diff>
--- a/fichier devs/Liste des taches.docx
+++ b/fichier devs/Liste des taches.docx
@@ -370,6 +370,13 @@
           <w:bCs/>
         </w:rPr>
         <w:t>4h</w:t>
+      </w:r>
+      <w:r>
+        <w:rPr>
+          <w:b/>
+          <w:bCs/>
+        </w:rPr>
+        <w:t> : management des roles user (form avec json)</w:t>
       </w:r>
     </w:p>
     <w:p>

</xml_diff>

<commit_message>
ajout index de tous les plats sur la route plat
</commit_message>
<xml_diff>
--- a/fichier devs/Liste des taches.docx
+++ b/fichier devs/Liste des taches.docx
@@ -318,11 +318,47 @@
           <w:strike/>
         </w:rPr>
       </w:pPr>
-      <w:r>
-        <w:rPr>
-          <w:strike/>
-        </w:rPr>
-        <w:t xml:space="preserve">Crud (suppression d’élemnt de la bdd) </w:t>
+      <w:proofErr w:type="spellStart"/>
+      <w:r>
+        <w:rPr>
+          <w:strike/>
+        </w:rPr>
+        <w:t>Crud</w:t>
+      </w:r>
+      <w:proofErr w:type="spellEnd"/>
+      <w:r>
+        <w:rPr>
+          <w:strike/>
+        </w:rPr>
+        <w:t xml:space="preserve"> (suppression d’</w:t>
+      </w:r>
+      <w:proofErr w:type="spellStart"/>
+      <w:r>
+        <w:rPr>
+          <w:strike/>
+        </w:rPr>
+        <w:t>élemnt</w:t>
+      </w:r>
+      <w:proofErr w:type="spellEnd"/>
+      <w:r>
+        <w:rPr>
+          <w:strike/>
+        </w:rPr>
+        <w:t xml:space="preserve"> de la </w:t>
+      </w:r>
+      <w:proofErr w:type="spellStart"/>
+      <w:r>
+        <w:rPr>
+          <w:strike/>
+        </w:rPr>
+        <w:t>bdd</w:t>
+      </w:r>
+      <w:proofErr w:type="spellEnd"/>
+      <w:r>
+        <w:rPr>
+          <w:strike/>
+        </w:rPr>
+        <w:t xml:space="preserve">) </w:t>
       </w:r>
       <w:r>
         <w:rPr>
@@ -331,6 +367,27 @@
           <w:strike/>
         </w:rPr>
         <w:t>3h</w:t>
+      </w:r>
+    </w:p>
+    <w:p>
+      <w:pPr>
+        <w:rPr>
+          <w:strike/>
+        </w:rPr>
+      </w:pPr>
+      <w:r>
+        <w:rPr>
+          <w:strike/>
+        </w:rPr>
+        <w:t xml:space="preserve">Import de fichier </w:t>
+      </w:r>
+      <w:r>
+        <w:rPr>
+          <w:b/>
+          <w:bCs/>
+          <w:strike/>
+        </w:rPr>
+        <w:t>1h</w:t>
       </w:r>
     </w:p>
     <w:p/>
@@ -376,15 +433,67 @@
           <w:b/>
           <w:bCs/>
         </w:rPr>
-        <w:t> : management des roles user (form avec json)</w:t>
+        <w:t xml:space="preserve"> : management des </w:t>
+      </w:r>
+      <w:proofErr w:type="spellStart"/>
+      <w:r>
+        <w:rPr>
+          <w:b/>
+          <w:bCs/>
+        </w:rPr>
+        <w:t>roles</w:t>
+      </w:r>
+      <w:proofErr w:type="spellEnd"/>
+      <w:r>
+        <w:rPr>
+          <w:b/>
+          <w:bCs/>
+        </w:rPr>
+        <w:t xml:space="preserve"> user (</w:t>
+      </w:r>
+      <w:proofErr w:type="spellStart"/>
+      <w:r>
+        <w:rPr>
+          <w:b/>
+          <w:bCs/>
+        </w:rPr>
+        <w:t>form</w:t>
+      </w:r>
+      <w:proofErr w:type="spellEnd"/>
+      <w:r>
+        <w:rPr>
+          <w:b/>
+          <w:bCs/>
+        </w:rPr>
+        <w:t xml:space="preserve"> avec </w:t>
+      </w:r>
+      <w:proofErr w:type="spellStart"/>
+      <w:r>
+        <w:rPr>
+          <w:b/>
+          <w:bCs/>
+        </w:rPr>
+        <w:t>json</w:t>
+      </w:r>
+      <w:proofErr w:type="spellEnd"/>
+      <w:r>
+        <w:rPr>
+          <w:b/>
+          <w:bCs/>
+        </w:rPr>
+        <w:t>)</w:t>
       </w:r>
     </w:p>
     <w:p>
       <w:pPr>
         <w:ind w:left="708"/>
-      </w:pPr>
-      <w:r>
-        <w:t xml:space="preserve">Import de fichier </w:t>
+        <w:rPr>
+          <w:b/>
+          <w:bCs/>
+        </w:rPr>
+      </w:pPr>
+      <w:r>
+        <w:t xml:space="preserve">Historique Commande </w:t>
       </w:r>
       <w:r>
         <w:rPr>
@@ -397,13 +506,12 @@
     <w:p>
       <w:pPr>
         <w:ind w:left="708"/>
-        <w:rPr>
-          <w:b/>
-          <w:bCs/>
-        </w:rPr>
-      </w:pPr>
-      <w:r>
-        <w:t xml:space="preserve">Historique Commande </w:t>
+      </w:pPr>
+      <w:r>
+        <w:t>recherche resto/plat</w:t>
+      </w:r>
+      <w:r>
+        <w:t xml:space="preserve"> </w:t>
       </w:r>
       <w:r>
         <w:rPr>

</xml_diff>

<commit_message>
ajout gestion role pour les admin
</commit_message>
<xml_diff>
--- a/fichier devs/Liste des taches.docx
+++ b/fichier devs/Liste des taches.docx
@@ -318,47 +318,11 @@
           <w:strike/>
         </w:rPr>
       </w:pPr>
-      <w:proofErr w:type="spellStart"/>
-      <w:r>
-        <w:rPr>
-          <w:strike/>
-        </w:rPr>
-        <w:t>Crud</w:t>
-      </w:r>
-      <w:proofErr w:type="spellEnd"/>
-      <w:r>
-        <w:rPr>
-          <w:strike/>
-        </w:rPr>
-        <w:t xml:space="preserve"> (suppression d’</w:t>
-      </w:r>
-      <w:proofErr w:type="spellStart"/>
-      <w:r>
-        <w:rPr>
-          <w:strike/>
-        </w:rPr>
-        <w:t>élemnt</w:t>
-      </w:r>
-      <w:proofErr w:type="spellEnd"/>
-      <w:r>
-        <w:rPr>
-          <w:strike/>
-        </w:rPr>
-        <w:t xml:space="preserve"> de la </w:t>
-      </w:r>
-      <w:proofErr w:type="spellStart"/>
-      <w:r>
-        <w:rPr>
-          <w:strike/>
-        </w:rPr>
-        <w:t>bdd</w:t>
-      </w:r>
-      <w:proofErr w:type="spellEnd"/>
-      <w:r>
-        <w:rPr>
-          <w:strike/>
-        </w:rPr>
-        <w:t xml:space="preserve">) </w:t>
+      <w:r>
+        <w:rPr>
+          <w:strike/>
+        </w:rPr>
+        <w:t xml:space="preserve">Crud (suppression d’élemnt de la bdd) </w:t>
       </w:r>
       <w:r>
         <w:rPr>
@@ -390,8 +354,28 @@
         <w:t>1h</w:t>
       </w:r>
     </w:p>
+    <w:p>
+      <w:pPr>
+        <w:rPr>
+          <w:strike/>
+        </w:rPr>
+      </w:pPr>
+      <w:r>
+        <w:rPr>
+          <w:strike/>
+        </w:rPr>
+        <w:t xml:space="preserve">Espace admin </w:t>
+      </w:r>
+      <w:r>
+        <w:rPr>
+          <w:b/>
+          <w:bCs/>
+          <w:strike/>
+        </w:rPr>
+        <w:t>4h : management des roles user (form avec json)</w:t>
+      </w:r>
+    </w:p>
     <w:p/>
-    <w:p/>
     <w:p>
       <w:r>
         <w:t>Ordre de priorité</w:t>
@@ -400,11 +384,7 @@
         <w:t xml:space="preserve"> </w:t>
       </w:r>
       <w:r>
-        <w:rPr>
-          <w:b/>
-          <w:bCs/>
-        </w:rPr>
-        <w:t>6</w:t>
+        <w:t>2</w:t>
       </w:r>
       <w:r>
         <w:rPr>
@@ -412,76 +392,6 @@
           <w:bCs/>
         </w:rPr>
         <w:t>h</w:t>
-      </w:r>
-    </w:p>
-    <w:p>
-      <w:pPr>
-        <w:ind w:left="708"/>
-      </w:pPr>
-      <w:r>
-        <w:t xml:space="preserve">Espace admin </w:t>
-      </w:r>
-      <w:r>
-        <w:rPr>
-          <w:b/>
-          <w:bCs/>
-        </w:rPr>
-        <w:t>4h</w:t>
-      </w:r>
-      <w:r>
-        <w:rPr>
-          <w:b/>
-          <w:bCs/>
-        </w:rPr>
-        <w:t xml:space="preserve"> : management des </w:t>
-      </w:r>
-      <w:proofErr w:type="spellStart"/>
-      <w:r>
-        <w:rPr>
-          <w:b/>
-          <w:bCs/>
-        </w:rPr>
-        <w:t>roles</w:t>
-      </w:r>
-      <w:proofErr w:type="spellEnd"/>
-      <w:r>
-        <w:rPr>
-          <w:b/>
-          <w:bCs/>
-        </w:rPr>
-        <w:t xml:space="preserve"> user (</w:t>
-      </w:r>
-      <w:proofErr w:type="spellStart"/>
-      <w:r>
-        <w:rPr>
-          <w:b/>
-          <w:bCs/>
-        </w:rPr>
-        <w:t>form</w:t>
-      </w:r>
-      <w:proofErr w:type="spellEnd"/>
-      <w:r>
-        <w:rPr>
-          <w:b/>
-          <w:bCs/>
-        </w:rPr>
-        <w:t xml:space="preserve"> avec </w:t>
-      </w:r>
-      <w:proofErr w:type="spellStart"/>
-      <w:r>
-        <w:rPr>
-          <w:b/>
-          <w:bCs/>
-        </w:rPr>
-        <w:t>json</w:t>
-      </w:r>
-      <w:proofErr w:type="spellEnd"/>
-      <w:r>
-        <w:rPr>
-          <w:b/>
-          <w:bCs/>
-        </w:rPr>
-        <w:t>)</w:t>
       </w:r>
     </w:p>
     <w:p>

</xml_diff>